<commit_message>
Updated mutli channel logger with ftp transfer'
</commit_message>
<xml_diff>
--- a/Instructions for operating PFP Multi-Channel PicoScope 3406D Logger.docx
+++ b/Instructions for operating PFP Multi-Channel PicoScope 3406D Logger.docx
@@ -453,16 +453,14 @@
         </w:rPr>
         <w:t xml:space="preserve">The enhanced capability of simultaneously recording multiple channels will allow the researcher to increase the number of observables from which to extract additional features. These additional observables and features will lead to the development of more accurate and resilient detection </w:t>
       </w:r>
-      <w:proofErr w:type="spellStart"/>
-      <w:r>
-        <w:rPr>
-          <w:color w:val="000000" w:themeColor="text1"/>
-          <w:sz w:val="18"/>
-          <w:szCs w:val="18"/>
-        </w:rPr>
-        <w:t>meathods</w:t>
-      </w:r>
-      <w:proofErr w:type="spellEnd"/>
+      <w:r>
+        <w:rPr>
+          <w:color w:val="000000" w:themeColor="text1"/>
+          <w:sz w:val="18"/>
+          <w:szCs w:val="18"/>
+        </w:rPr>
+        <w:t>methods</w:t>
+      </w:r>
       <w:r>
         <w:rPr>
           <w:color w:val="000000" w:themeColor="text1"/>
@@ -470,6 +468,14 @@
           <w:szCs w:val="18"/>
         </w:rPr>
         <w:t>.</w:t>
+      </w:r>
+      <w:r>
+        <w:rPr>
+          <w:color w:val="000000" w:themeColor="text1"/>
+          <w:sz w:val="18"/>
+          <w:szCs w:val="18"/>
+        </w:rPr>
+        <w:t xml:space="preserve"> The logger has two modes of operation, one mode is synchronous sampling where the collected data is synchronized to an external source. The second mode is a streaming mode where once the data collection process is started if will run continuously until the user halts the process. In streaming mode the samples are limited to 1MHz and below.  </w:t>
       </w:r>
     </w:p>
     <w:p>
@@ -1211,26 +1217,6 @@
           <w:szCs w:val="18"/>
         </w:rPr>
       </w:pPr>
-    </w:p>
-    <w:p>
-      <w:pPr>
-        <w:pStyle w:val="NoSpacing"/>
-        <w:rPr>
-          <w:color w:val="000000" w:themeColor="text1"/>
-          <w:sz w:val="18"/>
-          <w:szCs w:val="18"/>
-        </w:rPr>
-      </w:pPr>
-    </w:p>
-    <w:p>
-      <w:pPr>
-        <w:pStyle w:val="NoSpacing"/>
-        <w:rPr>
-          <w:color w:val="000000" w:themeColor="text1"/>
-          <w:sz w:val="18"/>
-          <w:szCs w:val="18"/>
-        </w:rPr>
-      </w:pPr>
       <w:r>
         <w:rPr>
           <w:noProof/>
@@ -1238,10 +1224,11 @@
           <w:sz w:val="18"/>
           <w:szCs w:val="18"/>
         </w:rPr>
+        <w:lastRenderedPageBreak/>
         <w:drawing>
           <wp:inline distT="0" distB="0" distL="0" distR="0">
-            <wp:extent cx="5791200" cy="3346645"/>
-            <wp:effectExtent l="0" t="0" r="0" b="6350"/>
+            <wp:extent cx="5943600" cy="3429635"/>
+            <wp:effectExtent l="0" t="0" r="0" b="0"/>
             <wp:docPr id="3" name="Picture 3"/>
             <wp:cNvGraphicFramePr>
               <a:graphicFrameLocks xmlns:a="http://schemas.openxmlformats.org/drawingml/2006/main" noChangeAspect="1"/>
@@ -1250,11 +1237,11 @@
               <a:graphicData uri="http://schemas.openxmlformats.org/drawingml/2006/picture">
                 <pic:pic xmlns:pic="http://schemas.openxmlformats.org/drawingml/2006/picture">
                   <pic:nvPicPr>
-                    <pic:cNvPr id="3" name="OpeningScreen.GIF"/>
+                    <pic:cNvPr id="3" name="OpeningScreen.PNG"/>
                     <pic:cNvPicPr/>
                   </pic:nvPicPr>
                   <pic:blipFill>
-                    <a:blip r:embed="rId7" cstate="print">
+                    <a:blip r:embed="rId7">
                       <a:extLst>
                         <a:ext uri="{28A0092B-C50C-407E-A947-70E740481C1C}">
                           <a14:useLocalDpi xmlns:a14="http://schemas.microsoft.com/office/drawing/2010/main" val="0"/>
@@ -1268,7 +1255,7 @@
                   <pic:spPr>
                     <a:xfrm>
                       <a:off x="0" y="0"/>
-                      <a:ext cx="5849852" cy="3380539"/>
+                      <a:ext cx="5943600" cy="3429635"/>
                     </a:xfrm>
                     <a:prstGeom prst="rect">
                       <a:avLst/>
@@ -1304,6 +1291,26 @@
     <w:p>
       <w:pPr>
         <w:pStyle w:val="NoSpacing"/>
+        <w:rPr>
+          <w:color w:val="000000" w:themeColor="text1"/>
+          <w:sz w:val="18"/>
+          <w:szCs w:val="18"/>
+        </w:rPr>
+      </w:pPr>
+    </w:p>
+    <w:p>
+      <w:pPr>
+        <w:pStyle w:val="NoSpacing"/>
+        <w:rPr>
+          <w:color w:val="000000" w:themeColor="text1"/>
+          <w:sz w:val="18"/>
+          <w:szCs w:val="18"/>
+        </w:rPr>
+      </w:pPr>
+    </w:p>
+    <w:p>
+      <w:pPr>
+        <w:pStyle w:val="NoSpacing"/>
         <w:numPr>
           <w:ilvl w:val="0"/>
           <w:numId w:val="1"/>
@@ -1320,7 +1327,23 @@
           <w:sz w:val="18"/>
           <w:szCs w:val="18"/>
         </w:rPr>
-        <w:t>Click on the PicoScope3406D Data Collection button.</w:t>
+        <w:t xml:space="preserve">Click on the PicoScope3406D </w:t>
+      </w:r>
+      <w:r>
+        <w:rPr>
+          <w:color w:val="000000" w:themeColor="text1"/>
+          <w:sz w:val="18"/>
+          <w:szCs w:val="18"/>
+        </w:rPr>
+        <w:t xml:space="preserve">Block Mode </w:t>
+      </w:r>
+      <w:r>
+        <w:rPr>
+          <w:color w:val="000000" w:themeColor="text1"/>
+          <w:sz w:val="18"/>
+          <w:szCs w:val="18"/>
+        </w:rPr>
+        <w:t>Data Collection button.</w:t>
       </w:r>
       <w:r>
         <w:rPr>
@@ -1490,6 +1513,7 @@
           <w:sz w:val="18"/>
           <w:szCs w:val="18"/>
         </w:rPr>
+        <w:lastRenderedPageBreak/>
         <w:drawing>
           <wp:inline distT="0" distB="0" distL="0" distR="0">
             <wp:extent cx="5943600" cy="3054350"/>
@@ -1868,7 +1892,6 @@
           <w:sz w:val="18"/>
           <w:szCs w:val="18"/>
         </w:rPr>
-        <w:lastRenderedPageBreak/>
         <w:drawing>
           <wp:inline distT="0" distB="0" distL="0" distR="0" wp14:anchorId="4AF69334" wp14:editId="707A0475">
             <wp:extent cx="5943600" cy="5077460"/>
@@ -2299,51 +2322,157 @@
           <w:sz w:val="18"/>
           <w:szCs w:val="18"/>
         </w:rPr>
-        <w:t xml:space="preserve">The logger application can be </w:t>
-      </w:r>
-      <w:r>
-        <w:rPr>
-          <w:color w:val="000000" w:themeColor="text1"/>
-          <w:sz w:val="18"/>
-          <w:szCs w:val="18"/>
-        </w:rPr>
-        <w:t xml:space="preserve">shut down by simply closing the GUI windows. </w:t>
-      </w:r>
-      <w:r>
-        <w:rPr>
-          <w:color w:val="000000" w:themeColor="text1"/>
-          <w:sz w:val="18"/>
-          <w:szCs w:val="18"/>
-        </w:rPr>
-        <w:t xml:space="preserve">When closing the GUI’s the </w:t>
-      </w:r>
-      <w:r>
-        <w:rPr>
-          <w:color w:val="000000" w:themeColor="text1"/>
-          <w:sz w:val="18"/>
-          <w:szCs w:val="18"/>
-        </w:rPr>
-        <w:t xml:space="preserve">user will be prompted to </w:t>
-      </w:r>
-      <w:r>
-        <w:rPr>
-          <w:color w:val="000000" w:themeColor="text1"/>
-          <w:sz w:val="18"/>
-          <w:szCs w:val="18"/>
-        </w:rPr>
-        <w:t xml:space="preserve">save the current configuration. This allows the user to keep an archive of various configuration for different application. </w:t>
+        <w:t xml:space="preserve">The logger application can be shut down by simply closing the GUI windows. When closing the GUI’s the user will be prompted to save the current configuration. This allows the user to keep an archive of various configuration for different application. </w:t>
+      </w:r>
+    </w:p>
+    <w:p>
+      <w:pPr>
+        <w:pStyle w:val="NoSpacing"/>
+        <w:rPr>
+          <w:sz w:val="18"/>
+          <w:szCs w:val="18"/>
+        </w:rPr>
+      </w:pPr>
+    </w:p>
+    <w:p>
+      <w:pPr>
+        <w:pStyle w:val="NoSpacing"/>
+        <w:rPr>
+          <w:sz w:val="18"/>
+          <w:szCs w:val="18"/>
+        </w:rPr>
+      </w:pPr>
+    </w:p>
+    <w:p>
+      <w:pPr>
+        <w:pStyle w:val="NoSpacing"/>
+        <w:rPr>
+          <w:sz w:val="24"/>
+          <w:szCs w:val="24"/>
+        </w:rPr>
+      </w:pPr>
+      <w:r>
+        <w:rPr>
+          <w:sz w:val="24"/>
+          <w:szCs w:val="24"/>
+        </w:rPr>
+        <w:t>Streaming Mode</w:t>
+      </w:r>
+    </w:p>
+    <w:p>
+      <w:pPr>
+        <w:pStyle w:val="NoSpacing"/>
+      </w:pPr>
+    </w:p>
+    <w:p>
+      <w:pPr>
+        <w:pStyle w:val="NoSpacing"/>
+      </w:pPr>
+      <w:r>
+        <w:t xml:space="preserve">Back in step 7 the user also has the ability to select Streaming Mode Data collection. Below is the opening screen shot when Streaming mode is selected. </w:t>
+      </w:r>
+    </w:p>
+    <w:p>
+      <w:pPr>
+        <w:pStyle w:val="NoSpacing"/>
+      </w:pPr>
+    </w:p>
+    <w:p>
+      <w:pPr>
+        <w:pStyle w:val="NoSpacing"/>
+      </w:pPr>
+    </w:p>
+    <w:p>
+      <w:pPr>
+        <w:pStyle w:val="NoSpacing"/>
+      </w:pPr>
+      <w:r>
+        <w:rPr>
+          <w:noProof/>
+        </w:rPr>
+        <w:lastRenderedPageBreak/>
+        <w:drawing>
+          <wp:inline distT="0" distB="0" distL="0" distR="0">
+            <wp:extent cx="5943600" cy="4446270"/>
+            <wp:effectExtent l="0" t="0" r="0" b="0"/>
+            <wp:docPr id="11" name="Picture 11"/>
+            <wp:cNvGraphicFramePr>
+              <a:graphicFrameLocks xmlns:a="http://schemas.openxmlformats.org/drawingml/2006/main" noChangeAspect="1"/>
+            </wp:cNvGraphicFramePr>
+            <a:graphic xmlns:a="http://schemas.openxmlformats.org/drawingml/2006/main">
+              <a:graphicData uri="http://schemas.openxmlformats.org/drawingml/2006/picture">
+                <pic:pic xmlns:pic="http://schemas.openxmlformats.org/drawingml/2006/picture">
+                  <pic:nvPicPr>
+                    <pic:cNvPr id="11" name="StreamingDatacollectionScreen.PNG"/>
+                    <pic:cNvPicPr/>
+                  </pic:nvPicPr>
+                  <pic:blipFill>
+                    <a:blip r:embed="rId13">
+                      <a:extLst>
+                        <a:ext uri="{28A0092B-C50C-407E-A947-70E740481C1C}">
+                          <a14:useLocalDpi xmlns:a14="http://schemas.microsoft.com/office/drawing/2010/main" val="0"/>
+                        </a:ext>
+                      </a:extLst>
+                    </a:blip>
+                    <a:stretch>
+                      <a:fillRect/>
+                    </a:stretch>
+                  </pic:blipFill>
+                  <pic:spPr>
+                    <a:xfrm>
+                      <a:off x="0" y="0"/>
+                      <a:ext cx="5943600" cy="4446270"/>
+                    </a:xfrm>
+                    <a:prstGeom prst="rect">
+                      <a:avLst/>
+                    </a:prstGeom>
+                  </pic:spPr>
+                </pic:pic>
+              </a:graphicData>
+            </a:graphic>
+          </wp:inline>
+        </w:drawing>
+      </w:r>
+    </w:p>
+    <w:p>
+      <w:pPr>
+        <w:pStyle w:val="NoSpacing"/>
+      </w:pPr>
+    </w:p>
+    <w:p>
+      <w:pPr>
+        <w:pStyle w:val="NoSpacing"/>
+      </w:pPr>
+    </w:p>
+    <w:p>
+      <w:pPr>
+        <w:pStyle w:val="NoSpacing"/>
+      </w:pPr>
+      <w:r>
+        <w:t xml:space="preserve">In Streaming mode the user still follows the instructions for configuring the PicoScope 3406D as outlined in step 8. Observations of the waveforms ensures that the PicoScope 3406D sampling parameters are properly configured for the user application. Once the user is satisfied with configuration the configuration GUI can be exited. </w:t>
+      </w:r>
+      <w:r>
+        <w:t xml:space="preserve">The user has the option to enter a “Data Label” for the current data collection, this label is </w:t>
+      </w:r>
+      <w:r>
+        <w:t xml:space="preserve">written to the </w:t>
+      </w:r>
+      <w:proofErr w:type="spellStart"/>
+      <w:r>
+        <w:t>SigMF</w:t>
+      </w:r>
+      <w:proofErr w:type="spellEnd"/>
+      <w:r>
+        <w:t xml:space="preserve"> Meta file for post processing identification.  </w:t>
+      </w:r>
+      <w:r>
+        <w:t xml:space="preserve">As the logger is acquiring data and writing to file, a sequence number output is provided for a visual indicator to the user that system is running. </w:t>
       </w:r>
       <w:bookmarkStart w:id="0" w:name="_GoBack"/>
       <w:bookmarkEnd w:id="0"/>
-    </w:p>
-    <w:p>
-      <w:pPr>
-        <w:pStyle w:val="NoSpacing"/>
-        <w:rPr>
-          <w:sz w:val="18"/>
-          <w:szCs w:val="18"/>
-        </w:rPr>
-      </w:pPr>
+      <w:r>
+        <w:t xml:space="preserve"> </w:t>
+      </w:r>
     </w:p>
     <w:sectPr>
       <w:pgSz w:w="12240" w:h="15840"/>

</xml_diff>

<commit_message>
Removed the matlab ftp code. FTP will be done outside of Logger
</commit_message>
<xml_diff>
--- a/Instructions for operating PFP Multi-Channel PicoScope 3406D Logger.docx
+++ b/Instructions for operating PFP Multi-Channel PicoScope 3406D Logger.docx
@@ -1227,9 +1227,9 @@
         <w:lastRenderedPageBreak/>
         <w:drawing>
           <wp:inline distT="0" distB="0" distL="0" distR="0">
-            <wp:extent cx="5943600" cy="3429635"/>
-            <wp:effectExtent l="0" t="0" r="0" b="0"/>
-            <wp:docPr id="3" name="Picture 3"/>
+            <wp:extent cx="5943600" cy="3405505"/>
+            <wp:effectExtent l="0" t="0" r="0" b="4445"/>
+            <wp:docPr id="2" name="Picture 2"/>
             <wp:cNvGraphicFramePr>
               <a:graphicFrameLocks xmlns:a="http://schemas.openxmlformats.org/drawingml/2006/main" noChangeAspect="1"/>
             </wp:cNvGraphicFramePr>
@@ -1237,7 +1237,7 @@
               <a:graphicData uri="http://schemas.openxmlformats.org/drawingml/2006/picture">
                 <pic:pic xmlns:pic="http://schemas.openxmlformats.org/drawingml/2006/picture">
                   <pic:nvPicPr>
-                    <pic:cNvPr id="3" name="OpeningScreen.PNG"/>
+                    <pic:cNvPr id="2" name="PicoMCOpeningScreen.PNG"/>
                     <pic:cNvPicPr/>
                   </pic:nvPicPr>
                   <pic:blipFill>
@@ -1255,7 +1255,7 @@
                   <pic:spPr>
                     <a:xfrm>
                       <a:off x="0" y="0"/>
-                      <a:ext cx="5943600" cy="3429635"/>
+                      <a:ext cx="5943600" cy="3405505"/>
                     </a:xfrm>
                     <a:prstGeom prst="rect">
                       <a:avLst/>
@@ -2466,12 +2466,12 @@
         <w:t xml:space="preserve"> Meta file for post processing identification.  </w:t>
       </w:r>
       <w:r>
-        <w:t xml:space="preserve">As the logger is acquiring data and writing to file, a sequence number output is provided for a visual indicator to the user that system is running. </w:t>
+        <w:t xml:space="preserve">As the logger is acquiring data and writing to file, a sequence number output is provided for a visual indicator to the </w:t>
       </w:r>
       <w:bookmarkStart w:id="0" w:name="_GoBack"/>
       <w:bookmarkEnd w:id="0"/>
       <w:r>
-        <w:t xml:space="preserve"> </w:t>
+        <w:t xml:space="preserve">user that system is running.  </w:t>
       </w:r>
     </w:p>
     <w:sectPr>

</xml_diff>